<commit_message>
update readme and doc
</commit_message>
<xml_diff>
--- a/OSA - Online Safety Act UK Process Guideline Template rev1.docx
+++ b/OSA - Online Safety Act UK Process Guideline Template rev1.docx
@@ -3413,7 +3413,9 @@
         <w:spacing/>
         <w:ind w:right="0"/>
         <w:rPr>
-          <w:rFonts w:ascii="Verdana" w:hAnsi="Verdana" w:cs="Verdana"/>
+          <w:rFonts w:ascii="Verdana" w:hAnsi="Verdana" w:eastAsia="Verdana" w:cs="Verdana"/>
+          <w:color w:val="000000"/>
+          <w:sz w:val="24"/>
           <w:szCs w:val="24"/>
         </w:rPr>
       </w:pPr>
@@ -3428,7 +3430,7 @@
       </w:r>
       <w:r>
         <w:rPr>
-          <w:rFonts w:ascii="Verdana" w:hAnsi="Verdana" w:eastAsia="Verdana" w:cs="Verdana"/>
+          <w:rFonts w:ascii="Verdana" w:hAnsi="Verdana" w:cs="Verdana"/>
           <w:sz w:val="24"/>
           <w:szCs w:val="24"/>
         </w:rPr>
@@ -3439,7 +3441,7 @@
         <w:pStyle w:val="949"/>
         <w:numPr>
           <w:ilvl w:val="0"/>
-          <w:numId w:val="37"/>
+          <w:numId w:val="36"/>
         </w:numPr>
         <w:pBdr>
           <w:top w:val="none" w:color="000000" w:sz="4" w:space="0"/>
@@ -3450,22 +3452,32 @@
         <w:spacing/>
         <w:ind w:right="0"/>
         <w:rPr>
-          <w:rFonts w:ascii="Verdana" w:hAnsi="Verdana" w:cs="Verdana"/>
-          <w:szCs w:val="24"/>
-        </w:rPr>
-      </w:pPr>
-      <w:r>
-        <w:rPr>
           <w:rFonts w:ascii="Verdana" w:hAnsi="Verdana" w:eastAsia="Verdana" w:cs="Verdana"/>
           <w:color w:val="000000"/>
           <w:sz w:val="24"/>
           <w:szCs w:val="24"/>
         </w:rPr>
-        <w:t xml:space="preserve">Grooming</w:t>
+      </w:pPr>
+      <w:r>
+        <w:rPr>
+          <w:rFonts w:ascii="Verdana" w:hAnsi="Verdana" w:eastAsia="Verdana" w:cs="Verdana"/>
+          <w:color w:val="000000"/>
+          <w:sz w:val="24"/>
+          <w:szCs w:val="24"/>
+        </w:rPr>
       </w:r>
       <w:r>
         <w:rPr>
           <w:rFonts w:ascii="Verdana" w:hAnsi="Verdana" w:eastAsia="Verdana" w:cs="Verdana"/>
+          <w:color w:val="000000"/>
+          <w:sz w:val="24"/>
+          <w:szCs w:val="24"/>
+        </w:rPr>
+        <w:t xml:space="preserve">Hate</w:t>
+      </w:r>
+      <w:r>
+        <w:rPr>
+          <w:rFonts w:ascii="Verdana" w:hAnsi="Verdana" w:cs="Verdana"/>
           <w:sz w:val="24"/>
           <w:szCs w:val="24"/>
         </w:rPr>
@@ -3476,7 +3488,7 @@
         <w:pStyle w:val="949"/>
         <w:numPr>
           <w:ilvl w:val="0"/>
-          <w:numId w:val="37"/>
+          <w:numId w:val="36"/>
         </w:numPr>
         <w:pBdr>
           <w:top w:val="none" w:color="000000" w:sz="4" w:space="0"/>
@@ -3487,22 +3499,32 @@
         <w:spacing/>
         <w:ind w:right="0"/>
         <w:rPr>
-          <w:rFonts w:ascii="Verdana" w:hAnsi="Verdana" w:cs="Verdana"/>
-          <w:szCs w:val="24"/>
-        </w:rPr>
-      </w:pPr>
-      <w:r>
-        <w:rPr>
           <w:rFonts w:ascii="Verdana" w:hAnsi="Verdana" w:eastAsia="Verdana" w:cs="Verdana"/>
           <w:color w:val="000000"/>
           <w:sz w:val="24"/>
           <w:szCs w:val="24"/>
         </w:rPr>
-        <w:t xml:space="preserve">Child Sexual Abuse Material (CSAM) – imagery</w:t>
+      </w:pPr>
+      <w:r>
+        <w:rPr>
+          <w:rFonts w:ascii="Verdana" w:hAnsi="Verdana" w:eastAsia="Verdana" w:cs="Verdana"/>
+          <w:color w:val="000000"/>
+          <w:sz w:val="24"/>
+          <w:szCs w:val="24"/>
+        </w:rPr>
       </w:r>
       <w:r>
         <w:rPr>
           <w:rFonts w:ascii="Verdana" w:hAnsi="Verdana" w:eastAsia="Verdana" w:cs="Verdana"/>
+          <w:color w:val="000000"/>
+          <w:sz w:val="24"/>
+          <w:szCs w:val="24"/>
+        </w:rPr>
+        <w:t xml:space="preserve">Harassment, stalking, threats, and abuse</w:t>
+      </w:r>
+      <w:r>
+        <w:rPr>
+          <w:rFonts w:ascii="Verdana" w:hAnsi="Verdana" w:cs="Verdana"/>
           <w:sz w:val="24"/>
           <w:szCs w:val="24"/>
         </w:rPr>
@@ -3513,7 +3535,7 @@
         <w:pStyle w:val="949"/>
         <w:numPr>
           <w:ilvl w:val="0"/>
-          <w:numId w:val="37"/>
+          <w:numId w:val="36"/>
         </w:numPr>
         <w:pBdr>
           <w:top w:val="none" w:color="000000" w:sz="4" w:space="0"/>
@@ -3524,22 +3546,32 @@
         <w:spacing/>
         <w:ind w:right="0"/>
         <w:rPr>
-          <w:rFonts w:ascii="Verdana" w:hAnsi="Verdana" w:cs="Verdana"/>
-          <w:szCs w:val="24"/>
-        </w:rPr>
-      </w:pPr>
-      <w:r>
-        <w:rPr>
           <w:rFonts w:ascii="Verdana" w:hAnsi="Verdana" w:eastAsia="Verdana" w:cs="Verdana"/>
           <w:color w:val="000000"/>
           <w:sz w:val="24"/>
           <w:szCs w:val="24"/>
         </w:rPr>
-        <w:t xml:space="preserve">Child Sexual Abuse Material (CSAM) - URLs</w:t>
+      </w:pPr>
+      <w:r>
+        <w:rPr>
+          <w:rFonts w:ascii="Verdana" w:hAnsi="Verdana" w:eastAsia="Verdana" w:cs="Verdana"/>
+          <w:color w:val="000000"/>
+          <w:sz w:val="24"/>
+          <w:szCs w:val="24"/>
+        </w:rPr>
       </w:r>
       <w:r>
         <w:rPr>
           <w:rFonts w:ascii="Verdana" w:hAnsi="Verdana" w:eastAsia="Verdana" w:cs="Verdana"/>
+          <w:color w:val="000000"/>
+          <w:sz w:val="24"/>
+          <w:szCs w:val="24"/>
+        </w:rPr>
+        <w:t xml:space="preserve">Controlling or coercive behaviour</w:t>
+      </w:r>
+      <w:r>
+        <w:rPr>
+          <w:rFonts w:ascii="Verdana" w:hAnsi="Verdana" w:cs="Verdana"/>
           <w:sz w:val="24"/>
           <w:szCs w:val="24"/>
         </w:rPr>
@@ -3550,7 +3582,7 @@
         <w:pStyle w:val="949"/>
         <w:numPr>
           <w:ilvl w:val="0"/>
-          <w:numId w:val="38"/>
+          <w:numId w:val="36"/>
         </w:numPr>
         <w:pBdr>
           <w:top w:val="none" w:color="000000" w:sz="4" w:space="0"/>
@@ -3561,22 +3593,32 @@
         <w:spacing/>
         <w:ind w:right="0"/>
         <w:rPr>
-          <w:rFonts w:ascii="Verdana" w:hAnsi="Verdana" w:cs="Verdana"/>
-          <w:szCs w:val="24"/>
-        </w:rPr>
-      </w:pPr>
-      <w:r>
-        <w:rPr>
           <w:rFonts w:ascii="Verdana" w:hAnsi="Verdana" w:eastAsia="Verdana" w:cs="Verdana"/>
           <w:color w:val="000000"/>
           <w:sz w:val="24"/>
           <w:szCs w:val="24"/>
         </w:rPr>
-        <w:t xml:space="preserve">Hate</w:t>
+      </w:pPr>
+      <w:r>
+        <w:rPr>
+          <w:rFonts w:ascii="Verdana" w:hAnsi="Verdana" w:eastAsia="Verdana" w:cs="Verdana"/>
+          <w:color w:val="000000"/>
+          <w:sz w:val="24"/>
+          <w:szCs w:val="24"/>
+        </w:rPr>
       </w:r>
       <w:r>
         <w:rPr>
           <w:rFonts w:ascii="Verdana" w:hAnsi="Verdana" w:eastAsia="Verdana" w:cs="Verdana"/>
+          <w:color w:val="000000"/>
+          <w:sz w:val="24"/>
+          <w:szCs w:val="24"/>
+        </w:rPr>
+        <w:t xml:space="preserve">Intimate image abuse</w:t>
+      </w:r>
+      <w:r>
+        <w:rPr>
+          <w:rFonts w:ascii="Verdana" w:hAnsi="Verdana" w:cs="Verdana"/>
           <w:sz w:val="24"/>
           <w:szCs w:val="24"/>
         </w:rPr>
@@ -3587,7 +3629,7 @@
         <w:pStyle w:val="949"/>
         <w:numPr>
           <w:ilvl w:val="0"/>
-          <w:numId w:val="38"/>
+          <w:numId w:val="36"/>
         </w:numPr>
         <w:pBdr>
           <w:top w:val="none" w:color="000000" w:sz="4" w:space="0"/>
@@ -3598,22 +3640,32 @@
         <w:spacing/>
         <w:ind w:right="0"/>
         <w:rPr>
-          <w:rFonts w:ascii="Verdana" w:hAnsi="Verdana" w:cs="Verdana"/>
-          <w:szCs w:val="24"/>
-        </w:rPr>
-      </w:pPr>
-      <w:r>
-        <w:rPr>
           <w:rFonts w:ascii="Verdana" w:hAnsi="Verdana" w:eastAsia="Verdana" w:cs="Verdana"/>
           <w:color w:val="000000"/>
           <w:sz w:val="24"/>
           <w:szCs w:val="24"/>
         </w:rPr>
-        <w:t xml:space="preserve">Harassment, stalking, threats, and abuse</w:t>
+      </w:pPr>
+      <w:r>
+        <w:rPr>
+          <w:rFonts w:ascii="Verdana" w:hAnsi="Verdana" w:eastAsia="Verdana" w:cs="Verdana"/>
+          <w:color w:val="000000"/>
+          <w:sz w:val="24"/>
+          <w:szCs w:val="24"/>
+        </w:rPr>
       </w:r>
       <w:r>
         <w:rPr>
           <w:rFonts w:ascii="Verdana" w:hAnsi="Verdana" w:eastAsia="Verdana" w:cs="Verdana"/>
+          <w:color w:val="000000"/>
+          <w:sz w:val="24"/>
+          <w:szCs w:val="24"/>
+        </w:rPr>
+        <w:t xml:space="preserve">Extreme pornography</w:t>
+      </w:r>
+      <w:r>
+        <w:rPr>
+          <w:rFonts w:ascii="Verdana" w:hAnsi="Verdana" w:cs="Verdana"/>
           <w:sz w:val="24"/>
           <w:szCs w:val="24"/>
         </w:rPr>
@@ -3624,7 +3676,7 @@
         <w:pStyle w:val="949"/>
         <w:numPr>
           <w:ilvl w:val="0"/>
-          <w:numId w:val="38"/>
+          <w:numId w:val="36"/>
         </w:numPr>
         <w:pBdr>
           <w:top w:val="none" w:color="000000" w:sz="4" w:space="0"/>
@@ -3635,22 +3687,32 @@
         <w:spacing/>
         <w:ind w:right="0"/>
         <w:rPr>
-          <w:rFonts w:ascii="Verdana" w:hAnsi="Verdana" w:cs="Verdana"/>
-          <w:szCs w:val="24"/>
-        </w:rPr>
-      </w:pPr>
-      <w:r>
-        <w:rPr>
           <w:rFonts w:ascii="Verdana" w:hAnsi="Verdana" w:eastAsia="Verdana" w:cs="Verdana"/>
           <w:color w:val="000000"/>
           <w:sz w:val="24"/>
           <w:szCs w:val="24"/>
         </w:rPr>
-        <w:t xml:space="preserve">Controlling or coercive behaviour</w:t>
+      </w:pPr>
+      <w:r>
+        <w:rPr>
+          <w:rFonts w:ascii="Verdana" w:hAnsi="Verdana" w:eastAsia="Verdana" w:cs="Verdana"/>
+          <w:color w:val="000000"/>
+          <w:sz w:val="24"/>
+          <w:szCs w:val="24"/>
+        </w:rPr>
       </w:r>
       <w:r>
         <w:rPr>
           <w:rFonts w:ascii="Verdana" w:hAnsi="Verdana" w:eastAsia="Verdana" w:cs="Verdana"/>
+          <w:color w:val="000000"/>
+          <w:sz w:val="24"/>
+          <w:szCs w:val="24"/>
+        </w:rPr>
+        <w:t xml:space="preserve">Sexual exploitation of adults</w:t>
+      </w:r>
+      <w:r>
+        <w:rPr>
+          <w:rFonts w:ascii="Verdana" w:hAnsi="Verdana" w:cs="Verdana"/>
           <w:sz w:val="24"/>
           <w:szCs w:val="24"/>
         </w:rPr>
@@ -3661,7 +3723,7 @@
         <w:pStyle w:val="949"/>
         <w:numPr>
           <w:ilvl w:val="0"/>
-          <w:numId w:val="38"/>
+          <w:numId w:val="36"/>
         </w:numPr>
         <w:pBdr>
           <w:top w:val="none" w:color="000000" w:sz="4" w:space="0"/>
@@ -3672,22 +3734,32 @@
         <w:spacing/>
         <w:ind w:right="0"/>
         <w:rPr>
-          <w:rFonts w:ascii="Verdana" w:hAnsi="Verdana" w:cs="Verdana"/>
-          <w:szCs w:val="24"/>
-        </w:rPr>
-      </w:pPr>
-      <w:r>
-        <w:rPr>
           <w:rFonts w:ascii="Verdana" w:hAnsi="Verdana" w:eastAsia="Verdana" w:cs="Verdana"/>
           <w:color w:val="000000"/>
           <w:sz w:val="24"/>
           <w:szCs w:val="24"/>
         </w:rPr>
-        <w:t xml:space="preserve">Intimate image abuse</w:t>
+      </w:pPr>
+      <w:r>
+        <w:rPr>
+          <w:rFonts w:ascii="Verdana" w:hAnsi="Verdana" w:eastAsia="Verdana" w:cs="Verdana"/>
+          <w:color w:val="000000"/>
+          <w:sz w:val="24"/>
+          <w:szCs w:val="24"/>
+        </w:rPr>
       </w:r>
       <w:r>
         <w:rPr>
           <w:rFonts w:ascii="Verdana" w:hAnsi="Verdana" w:eastAsia="Verdana" w:cs="Verdana"/>
+          <w:color w:val="000000"/>
+          <w:sz w:val="24"/>
+          <w:szCs w:val="24"/>
+        </w:rPr>
+        <w:t xml:space="preserve">Human trafficking</w:t>
+      </w:r>
+      <w:r>
+        <w:rPr>
+          <w:rFonts w:ascii="Verdana" w:hAnsi="Verdana" w:cs="Verdana"/>
           <w:sz w:val="24"/>
           <w:szCs w:val="24"/>
         </w:rPr>
@@ -3698,7 +3770,7 @@
         <w:pStyle w:val="949"/>
         <w:numPr>
           <w:ilvl w:val="0"/>
-          <w:numId w:val="38"/>
+          <w:numId w:val="36"/>
         </w:numPr>
         <w:pBdr>
           <w:top w:val="none" w:color="000000" w:sz="4" w:space="0"/>
@@ -3709,22 +3781,32 @@
         <w:spacing/>
         <w:ind w:right="0"/>
         <w:rPr>
-          <w:rFonts w:ascii="Verdana" w:hAnsi="Verdana" w:cs="Verdana"/>
-          <w:szCs w:val="24"/>
-        </w:rPr>
-      </w:pPr>
-      <w:r>
-        <w:rPr>
           <w:rFonts w:ascii="Verdana" w:hAnsi="Verdana" w:eastAsia="Verdana" w:cs="Verdana"/>
           <w:color w:val="000000"/>
           <w:sz w:val="24"/>
           <w:szCs w:val="24"/>
         </w:rPr>
-        <w:t xml:space="preserve">Extreme pornography</w:t>
+      </w:pPr>
+      <w:r>
+        <w:rPr>
+          <w:rFonts w:ascii="Verdana" w:hAnsi="Verdana" w:eastAsia="Verdana" w:cs="Verdana"/>
+          <w:color w:val="000000"/>
+          <w:sz w:val="24"/>
+          <w:szCs w:val="24"/>
+        </w:rPr>
       </w:r>
       <w:r>
         <w:rPr>
           <w:rFonts w:ascii="Verdana" w:hAnsi="Verdana" w:eastAsia="Verdana" w:cs="Verdana"/>
+          <w:color w:val="000000"/>
+          <w:sz w:val="24"/>
+          <w:szCs w:val="24"/>
+        </w:rPr>
+        <w:t xml:space="preserve">Unlawful immigration</w:t>
+      </w:r>
+      <w:r>
+        <w:rPr>
+          <w:rFonts w:ascii="Verdana" w:hAnsi="Verdana" w:cs="Verdana"/>
           <w:sz w:val="24"/>
           <w:szCs w:val="24"/>
         </w:rPr>
@@ -3735,7 +3817,7 @@
         <w:pStyle w:val="949"/>
         <w:numPr>
           <w:ilvl w:val="0"/>
-          <w:numId w:val="38"/>
+          <w:numId w:val="36"/>
         </w:numPr>
         <w:pBdr>
           <w:top w:val="none" w:color="000000" w:sz="4" w:space="0"/>
@@ -3746,22 +3828,32 @@
         <w:spacing/>
         <w:ind w:right="0"/>
         <w:rPr>
-          <w:rFonts w:ascii="Verdana" w:hAnsi="Verdana" w:cs="Verdana"/>
-          <w:szCs w:val="24"/>
-        </w:rPr>
-      </w:pPr>
-      <w:r>
-        <w:rPr>
           <w:rFonts w:ascii="Verdana" w:hAnsi="Verdana" w:eastAsia="Verdana" w:cs="Verdana"/>
           <w:color w:val="000000"/>
           <w:sz w:val="24"/>
           <w:szCs w:val="24"/>
         </w:rPr>
-        <w:t xml:space="preserve">Sexual exploitation of adults</w:t>
+      </w:pPr>
+      <w:r>
+        <w:rPr>
+          <w:rFonts w:ascii="Verdana" w:hAnsi="Verdana" w:eastAsia="Verdana" w:cs="Verdana"/>
+          <w:color w:val="000000"/>
+          <w:sz w:val="24"/>
+          <w:szCs w:val="24"/>
+        </w:rPr>
       </w:r>
       <w:r>
         <w:rPr>
           <w:rFonts w:ascii="Verdana" w:hAnsi="Verdana" w:eastAsia="Verdana" w:cs="Verdana"/>
+          <w:color w:val="000000"/>
+          <w:sz w:val="24"/>
+          <w:szCs w:val="24"/>
+        </w:rPr>
+        <w:t xml:space="preserve">Fraud and financial offences</w:t>
+      </w:r>
+      <w:r>
+        <w:rPr>
+          <w:rFonts w:ascii="Verdana" w:hAnsi="Verdana" w:cs="Verdana"/>
           <w:sz w:val="24"/>
           <w:szCs w:val="24"/>
         </w:rPr>
@@ -3772,7 +3864,7 @@
         <w:pStyle w:val="949"/>
         <w:numPr>
           <w:ilvl w:val="0"/>
-          <w:numId w:val="38"/>
+          <w:numId w:val="36"/>
         </w:numPr>
         <w:pBdr>
           <w:top w:val="none" w:color="000000" w:sz="4" w:space="0"/>
@@ -3783,22 +3875,32 @@
         <w:spacing/>
         <w:ind w:right="0"/>
         <w:rPr>
-          <w:rFonts w:ascii="Verdana" w:hAnsi="Verdana" w:cs="Verdana"/>
-          <w:szCs w:val="24"/>
-        </w:rPr>
-      </w:pPr>
-      <w:r>
-        <w:rPr>
           <w:rFonts w:ascii="Verdana" w:hAnsi="Verdana" w:eastAsia="Verdana" w:cs="Verdana"/>
           <w:color w:val="000000"/>
           <w:sz w:val="24"/>
           <w:szCs w:val="24"/>
         </w:rPr>
-        <w:t xml:space="preserve">Human trafficking</w:t>
+      </w:pPr>
+      <w:r>
+        <w:rPr>
+          <w:rFonts w:ascii="Verdana" w:hAnsi="Verdana" w:eastAsia="Verdana" w:cs="Verdana"/>
+          <w:color w:val="000000"/>
+          <w:sz w:val="24"/>
+          <w:szCs w:val="24"/>
+        </w:rPr>
       </w:r>
       <w:r>
         <w:rPr>
           <w:rFonts w:ascii="Verdana" w:hAnsi="Verdana" w:eastAsia="Verdana" w:cs="Verdana"/>
+          <w:color w:val="000000"/>
+          <w:sz w:val="24"/>
+          <w:szCs w:val="24"/>
+        </w:rPr>
+        <w:t xml:space="preserve">Proceeds of crime</w:t>
+      </w:r>
+      <w:r>
+        <w:rPr>
+          <w:rFonts w:ascii="Verdana" w:hAnsi="Verdana" w:cs="Verdana"/>
           <w:sz w:val="24"/>
           <w:szCs w:val="24"/>
         </w:rPr>
@@ -3809,7 +3911,7 @@
         <w:pStyle w:val="949"/>
         <w:numPr>
           <w:ilvl w:val="0"/>
-          <w:numId w:val="38"/>
+          <w:numId w:val="36"/>
         </w:numPr>
         <w:pBdr>
           <w:top w:val="none" w:color="000000" w:sz="4" w:space="0"/>
@@ -3820,22 +3922,32 @@
         <w:spacing/>
         <w:ind w:right="0"/>
         <w:rPr>
-          <w:rFonts w:ascii="Verdana" w:hAnsi="Verdana" w:cs="Verdana"/>
-          <w:szCs w:val="24"/>
-        </w:rPr>
-      </w:pPr>
-      <w:r>
-        <w:rPr>
           <w:rFonts w:ascii="Verdana" w:hAnsi="Verdana" w:eastAsia="Verdana" w:cs="Verdana"/>
           <w:color w:val="000000"/>
           <w:sz w:val="24"/>
           <w:szCs w:val="24"/>
         </w:rPr>
-        <w:t xml:space="preserve">Unlawful immigration</w:t>
+      </w:pPr>
+      <w:r>
+        <w:rPr>
+          <w:rFonts w:ascii="Verdana" w:hAnsi="Verdana" w:eastAsia="Verdana" w:cs="Verdana"/>
+          <w:color w:val="000000"/>
+          <w:sz w:val="24"/>
+          <w:szCs w:val="24"/>
+        </w:rPr>
       </w:r>
       <w:r>
         <w:rPr>
           <w:rFonts w:ascii="Verdana" w:hAnsi="Verdana" w:eastAsia="Verdana" w:cs="Verdana"/>
+          <w:color w:val="000000"/>
+          <w:sz w:val="24"/>
+          <w:szCs w:val="24"/>
+        </w:rPr>
+        <w:t xml:space="preserve">Drugs and psychoactive substances</w:t>
+      </w:r>
+      <w:r>
+        <w:rPr>
+          <w:rFonts w:ascii="Verdana" w:hAnsi="Verdana" w:cs="Verdana"/>
           <w:sz w:val="24"/>
           <w:szCs w:val="24"/>
         </w:rPr>
@@ -3846,7 +3958,7 @@
         <w:pStyle w:val="949"/>
         <w:numPr>
           <w:ilvl w:val="0"/>
-          <w:numId w:val="38"/>
+          <w:numId w:val="36"/>
         </w:numPr>
         <w:pBdr>
           <w:top w:val="none" w:color="000000" w:sz="4" w:space="0"/>
@@ -3857,22 +3969,32 @@
         <w:spacing/>
         <w:ind w:right="0"/>
         <w:rPr>
-          <w:rFonts w:ascii="Verdana" w:hAnsi="Verdana" w:cs="Verdana"/>
-          <w:szCs w:val="24"/>
-        </w:rPr>
-      </w:pPr>
-      <w:r>
-        <w:rPr>
           <w:rFonts w:ascii="Verdana" w:hAnsi="Verdana" w:eastAsia="Verdana" w:cs="Verdana"/>
           <w:color w:val="000000"/>
           <w:sz w:val="24"/>
           <w:szCs w:val="24"/>
         </w:rPr>
-        <w:t xml:space="preserve">Fraud and financial offences</w:t>
+      </w:pPr>
+      <w:r>
+        <w:rPr>
+          <w:rFonts w:ascii="Verdana" w:hAnsi="Verdana" w:eastAsia="Verdana" w:cs="Verdana"/>
+          <w:color w:val="000000"/>
+          <w:sz w:val="24"/>
+          <w:szCs w:val="24"/>
+        </w:rPr>
       </w:r>
       <w:r>
         <w:rPr>
           <w:rFonts w:ascii="Verdana" w:hAnsi="Verdana" w:eastAsia="Verdana" w:cs="Verdana"/>
+          <w:color w:val="000000"/>
+          <w:sz w:val="24"/>
+          <w:szCs w:val="24"/>
+        </w:rPr>
+        <w:t xml:space="preserve">Firearms, knives, and other weapons</w:t>
+      </w:r>
+      <w:r>
+        <w:rPr>
+          <w:rFonts w:ascii="Verdana" w:hAnsi="Verdana" w:cs="Verdana"/>
           <w:sz w:val="24"/>
           <w:szCs w:val="24"/>
         </w:rPr>
@@ -3883,7 +4005,7 @@
         <w:pStyle w:val="949"/>
         <w:numPr>
           <w:ilvl w:val="0"/>
-          <w:numId w:val="38"/>
+          <w:numId w:val="36"/>
         </w:numPr>
         <w:pBdr>
           <w:top w:val="none" w:color="000000" w:sz="4" w:space="0"/>
@@ -3894,22 +4016,32 @@
         <w:spacing/>
         <w:ind w:right="0"/>
         <w:rPr>
-          <w:rFonts w:ascii="Verdana" w:hAnsi="Verdana" w:cs="Verdana"/>
-          <w:szCs w:val="24"/>
-        </w:rPr>
-      </w:pPr>
-      <w:r>
-        <w:rPr>
           <w:rFonts w:ascii="Verdana" w:hAnsi="Verdana" w:eastAsia="Verdana" w:cs="Verdana"/>
           <w:color w:val="000000"/>
           <w:sz w:val="24"/>
           <w:szCs w:val="24"/>
         </w:rPr>
-        <w:t xml:space="preserve">Proceeds of crime</w:t>
+      </w:pPr>
+      <w:r>
+        <w:rPr>
+          <w:rFonts w:ascii="Verdana" w:hAnsi="Verdana" w:eastAsia="Verdana" w:cs="Verdana"/>
+          <w:color w:val="000000"/>
+          <w:sz w:val="24"/>
+          <w:szCs w:val="24"/>
+        </w:rPr>
       </w:r>
       <w:r>
         <w:rPr>
           <w:rFonts w:ascii="Verdana" w:hAnsi="Verdana" w:eastAsia="Verdana" w:cs="Verdana"/>
+          <w:color w:val="000000"/>
+          <w:sz w:val="24"/>
+          <w:szCs w:val="24"/>
+        </w:rPr>
+        <w:t xml:space="preserve">Encouraging or assisting suicide</w:t>
+      </w:r>
+      <w:r>
+        <w:rPr>
+          <w:rFonts w:ascii="Verdana" w:hAnsi="Verdana" w:cs="Verdana"/>
           <w:sz w:val="24"/>
           <w:szCs w:val="24"/>
         </w:rPr>
@@ -3920,7 +4052,7 @@
         <w:pStyle w:val="949"/>
         <w:numPr>
           <w:ilvl w:val="0"/>
-          <w:numId w:val="38"/>
+          <w:numId w:val="36"/>
         </w:numPr>
         <w:pBdr>
           <w:top w:val="none" w:color="000000" w:sz="4" w:space="0"/>
@@ -3931,22 +4063,32 @@
         <w:spacing/>
         <w:ind w:right="0"/>
         <w:rPr>
-          <w:rFonts w:ascii="Verdana" w:hAnsi="Verdana" w:cs="Verdana"/>
-          <w:szCs w:val="24"/>
-        </w:rPr>
-      </w:pPr>
-      <w:r>
-        <w:rPr>
           <w:rFonts w:ascii="Verdana" w:hAnsi="Verdana" w:eastAsia="Verdana" w:cs="Verdana"/>
           <w:color w:val="000000"/>
           <w:sz w:val="24"/>
           <w:szCs w:val="24"/>
         </w:rPr>
-        <w:t xml:space="preserve">Drugs and psychoactive substances</w:t>
+      </w:pPr>
+      <w:r>
+        <w:rPr>
+          <w:rFonts w:ascii="Verdana" w:hAnsi="Verdana" w:eastAsia="Verdana" w:cs="Verdana"/>
+          <w:color w:val="000000"/>
+          <w:sz w:val="24"/>
+          <w:szCs w:val="24"/>
+        </w:rPr>
       </w:r>
       <w:r>
         <w:rPr>
           <w:rFonts w:ascii="Verdana" w:hAnsi="Verdana" w:eastAsia="Verdana" w:cs="Verdana"/>
+          <w:color w:val="000000"/>
+          <w:sz w:val="24"/>
+          <w:szCs w:val="24"/>
+        </w:rPr>
+        <w:t xml:space="preserve">Foreign interference</w:t>
+      </w:r>
+      <w:r>
+        <w:rPr>
+          <w:rFonts w:ascii="Verdana" w:hAnsi="Verdana" w:cs="Verdana"/>
           <w:sz w:val="24"/>
           <w:szCs w:val="24"/>
         </w:rPr>
@@ -3957,7 +4099,7 @@
         <w:pStyle w:val="949"/>
         <w:numPr>
           <w:ilvl w:val="0"/>
-          <w:numId w:val="38"/>
+          <w:numId w:val="36"/>
         </w:numPr>
         <w:pBdr>
           <w:top w:val="none" w:color="000000" w:sz="4" w:space="0"/>
@@ -3969,6 +4111,7 @@
         <w:ind w:right="0"/>
         <w:rPr>
           <w:rFonts w:ascii="Verdana" w:hAnsi="Verdana" w:cs="Verdana"/>
+          <w:sz w:val="24"/>
           <w:szCs w:val="24"/>
         </w:rPr>
       </w:pPr>
@@ -3979,110 +4122,7 @@
           <w:sz w:val="24"/>
           <w:szCs w:val="24"/>
         </w:rPr>
-        <w:t xml:space="preserve">Firearms, knives, and other weapons</w:t>
       </w:r>
-      <w:r>
-        <w:rPr>
-          <w:rFonts w:ascii="Verdana" w:hAnsi="Verdana" w:eastAsia="Verdana" w:cs="Verdana"/>
-          <w:sz w:val="24"/>
-          <w:szCs w:val="24"/>
-        </w:rPr>
-      </w:r>
-    </w:p>
-    <w:p>
-      <w:pPr>
-        <w:pStyle w:val="949"/>
-        <w:numPr>
-          <w:ilvl w:val="0"/>
-          <w:numId w:val="38"/>
-        </w:numPr>
-        <w:pBdr>
-          <w:top w:val="none" w:color="000000" w:sz="4" w:space="0"/>
-          <w:left w:val="none" w:color="000000" w:sz="4" w:space="0"/>
-          <w:bottom w:val="none" w:color="000000" w:sz="4" w:space="0"/>
-          <w:right w:val="none" w:color="000000" w:sz="4" w:space="0"/>
-        </w:pBdr>
-        <w:spacing/>
-        <w:ind w:right="0"/>
-        <w:rPr>
-          <w:rFonts w:ascii="Verdana" w:hAnsi="Verdana" w:cs="Verdana"/>
-          <w:szCs w:val="24"/>
-        </w:rPr>
-      </w:pPr>
-      <w:r>
-        <w:rPr>
-          <w:rFonts w:ascii="Verdana" w:hAnsi="Verdana" w:eastAsia="Verdana" w:cs="Verdana"/>
-          <w:color w:val="000000"/>
-          <w:sz w:val="24"/>
-          <w:szCs w:val="24"/>
-        </w:rPr>
-        <w:t xml:space="preserve">Encouraging or assisting suicide</w:t>
-      </w:r>
-      <w:r>
-        <w:rPr>
-          <w:rFonts w:ascii="Verdana" w:hAnsi="Verdana" w:eastAsia="Verdana" w:cs="Verdana"/>
-          <w:sz w:val="24"/>
-          <w:szCs w:val="24"/>
-        </w:rPr>
-      </w:r>
-    </w:p>
-    <w:p>
-      <w:pPr>
-        <w:pStyle w:val="949"/>
-        <w:numPr>
-          <w:ilvl w:val="0"/>
-          <w:numId w:val="38"/>
-        </w:numPr>
-        <w:pBdr>
-          <w:top w:val="none" w:color="000000" w:sz="4" w:space="0"/>
-          <w:left w:val="none" w:color="000000" w:sz="4" w:space="0"/>
-          <w:bottom w:val="none" w:color="000000" w:sz="4" w:space="0"/>
-          <w:right w:val="none" w:color="000000" w:sz="4" w:space="0"/>
-        </w:pBdr>
-        <w:spacing/>
-        <w:ind w:right="0"/>
-        <w:rPr>
-          <w:rFonts w:ascii="Verdana" w:hAnsi="Verdana" w:cs="Verdana"/>
-          <w:szCs w:val="24"/>
-        </w:rPr>
-      </w:pPr>
-      <w:r>
-        <w:rPr>
-          <w:rFonts w:ascii="Verdana" w:hAnsi="Verdana" w:eastAsia="Verdana" w:cs="Verdana"/>
-          <w:color w:val="000000"/>
-          <w:sz w:val="24"/>
-          <w:szCs w:val="24"/>
-        </w:rPr>
-        <w:t xml:space="preserve">Foreign interference</w:t>
-      </w:r>
-      <w:r>
-        <w:rPr>
-          <w:rFonts w:ascii="Verdana" w:hAnsi="Verdana" w:eastAsia="Verdana" w:cs="Verdana"/>
-          <w:sz w:val="24"/>
-          <w:szCs w:val="24"/>
-        </w:rPr>
-      </w:r>
-    </w:p>
-    <w:p>
-      <w:pPr>
-        <w:pStyle w:val="949"/>
-        <w:numPr>
-          <w:ilvl w:val="0"/>
-          <w:numId w:val="38"/>
-        </w:numPr>
-        <w:pBdr>
-          <w:top w:val="none" w:color="000000" w:sz="4" w:space="0"/>
-          <w:left w:val="none" w:color="000000" w:sz="4" w:space="0"/>
-          <w:bottom w:val="none" w:color="000000" w:sz="4" w:space="0"/>
-          <w:right w:val="none" w:color="000000" w:sz="4" w:space="0"/>
-        </w:pBdr>
-        <w:spacing/>
-        <w:ind w:right="0"/>
-        <w:rPr>
-          <w:rFonts w:ascii="Verdana" w:hAnsi="Verdana" w:cs="Verdana"/>
-          <w:szCs w:val="24"/>
-        </w:rPr>
-      </w:pPr>
       <w:r>
         <w:rPr>
           <w:rFonts w:ascii="Verdana" w:hAnsi="Verdana" w:eastAsia="Verdana" w:cs="Verdana"/>
@@ -4094,11 +4134,12 @@
       </w:r>
       <w:r>
         <w:rPr>
-          <w:rFonts w:ascii="Verdana" w:hAnsi="Verdana" w:eastAsia="Verdana" w:cs="Verdana"/>
+          <w:rFonts w:ascii="Verdana" w:hAnsi="Verdana" w:cs="Verdana"/>
           <w:sz w:val="24"/>
           <w:szCs w:val="24"/>
         </w:rPr>
       </w:r>
+      <w:r/>
     </w:p>
     <w:p>
       <w:pPr>

</xml_diff>